<commit_message>
1、未插头盔提示，兼容内置Tracker和单独Tracker模式。 Signed-off-by: mengrui <mengrui_0001@163.com>
</commit_message>
<xml_diff>
--- a/3GlassesSDK 使用指南.docx
+++ b/3GlassesSDK 使用指南.docx
@@ -246,103 +246,29 @@
         </w:rPr>
         <w:t>，这样插件的代码文件会加入游戏工程，打开游戏项目，编译游戏项目就会连同插件一起编译。</w:t>
       </w:r>
+      <w:r>
+        <w:rPr>
+          <w:rFonts w:hint="eastAsia"/>
+        </w:rPr>
+        <w:t>如果需要发布项目，需要使用编译设置Shipping编译一遍项目。</w:t>
+      </w:r>
     </w:p>
     <w:p>
       <w:pPr>
         <w:ind w:firstLine="420"/>
-      </w:pPr>
-    </w:p>
-    <w:p>
-      <w:pPr>
-        <w:pStyle w:val="a4"/>
-        <w:numPr>
-          <w:ilvl w:val="0"/>
-          <w:numId w:val="1"/>
-        </w:numPr>
-        <w:ind w:firstLineChars="0"/>
-      </w:pPr>
-      <w:r>
-        <w:rPr>
-          <w:rStyle w:val="a3"/>
-          <w:rFonts w:hint="eastAsia"/>
-        </w:rPr>
-        <w:t>使用二进制版本的插件</w:t>
-      </w:r>
-      <w:r>
-        <w:rPr>
-          <w:rFonts w:hint="eastAsia"/>
-        </w:rPr>
-        <w:t>，适合纯蓝图工程。将对应的二进制版本插件下载放在</w:t>
-      </w:r>
-      <w:r>
-        <w:rPr>
-          <w:rFonts w:hint="eastAsia"/>
-        </w:rPr>
-        <w:t>游戏工程目录的Plugins目录下</w:t>
-      </w:r>
-      <w:r>
-        <w:rPr>
-          <w:rFonts w:hint="eastAsia"/>
-        </w:rPr>
-        <w:t>即可，如果放出的二进制版本不匹配开发者使用的引擎版本，则需要开发者升级引擎</w:t>
-      </w:r>
-      <w:r>
-        <w:rPr>
-          <w:rFonts w:hint="eastAsia"/>
-        </w:rPr>
-        <w:t>。</w:t>
-      </w:r>
-    </w:p>
-    <w:p>
-      <w:pPr>
-        <w:ind w:left="390"/>
-        <w:rPr>
-          <w:rFonts w:hint="eastAsia"/>
-        </w:rPr>
-      </w:pPr>
-    </w:p>
-    <w:p>
-      <w:pPr>
-        <w:ind w:left="390"/>
-      </w:pPr>
-      <w:r>
-        <w:rPr>
-          <w:rFonts w:hint="eastAsia"/>
-        </w:rPr>
-        <w:t>验证插件是否正常启用：</w:t>
-      </w:r>
-    </w:p>
-    <w:p>
-      <w:r>
-        <w:tab/>
-      </w:r>
-      <w:r>
-        <w:tab/>
-      </w:r>
-      <w:r>
-        <w:rPr>
-          <w:rFonts w:hint="eastAsia"/>
-        </w:rPr>
-        <w:t>打开编辑器，加载游戏项目，点击edit，选择plugins</w:t>
-      </w:r>
-      <w:r>
-        <w:t>,</w:t>
-      </w:r>
-      <w:r>
-        <w:rPr>
-          <w:rFonts w:hint="eastAsia"/>
-        </w:rPr>
-        <w:t>打开插件管理器。</w:t>
-      </w:r>
+        <w:rPr>
+          <w:rFonts w:hint="eastAsia"/>
+        </w:rPr>
+      </w:pPr>
       <w:r>
         <w:rPr>
           <w:noProof/>
         </w:rPr>
         <w:drawing>
-          <wp:inline distT="0" distB="0" distL="0" distR="0" wp14:anchorId="366EF40C" wp14:editId="4CBA15D0">
-            <wp:extent cx="4695238" cy="3514286"/>
-            <wp:effectExtent l="0" t="0" r="0" b="0"/>
-            <wp:docPr id="1" name="图片 1"/>
+          <wp:inline distT="0" distB="0" distL="0" distR="0">
+            <wp:extent cx="2771775" cy="619125"/>
+            <wp:effectExtent l="0" t="0" r="9525" b="9525"/>
+            <wp:docPr id="4" name="图片 4" descr="C:\Users\xnxs-20160922\AppData\Roaming\Tencent\Users\34436475\QQ\WinTemp\RichOle\)67O11IR@H3H~W3PMI`ZR7S.png"/>
             <wp:cNvGraphicFramePr>
               <a:graphicFrameLocks xmlns:a="http://schemas.openxmlformats.org/drawingml/2006/main" noChangeAspect="1"/>
             </wp:cNvGraphicFramePr>
@@ -350,23 +276,36 @@
               <a:graphicData uri="http://schemas.openxmlformats.org/drawingml/2006/picture">
                 <pic:pic xmlns:pic="http://schemas.openxmlformats.org/drawingml/2006/picture">
                   <pic:nvPicPr>
-                    <pic:cNvPr id="1" name=""/>
-                    <pic:cNvPicPr/>
+                    <pic:cNvPr id="0" name="Picture 1" descr="C:\Users\xnxs-20160922\AppData\Roaming\Tencent\Users\34436475\QQ\WinTemp\RichOle\)67O11IR@H3H~W3PMI`ZR7S.png"/>
+                    <pic:cNvPicPr>
+                      <a:picLocks noChangeAspect="1" noChangeArrowheads="1"/>
+                    </pic:cNvPicPr>
                   </pic:nvPicPr>
                   <pic:blipFill>
-                    <a:blip r:embed="rId6"/>
+                    <a:blip r:embed="rId6">
+                      <a:extLst>
+                        <a:ext uri="{28A0092B-C50C-407E-A947-70E740481C1C}">
+                          <a14:useLocalDpi xmlns:a14="http://schemas.microsoft.com/office/drawing/2010/main" val="0"/>
+                        </a:ext>
+                      </a:extLst>
+                    </a:blip>
+                    <a:srcRect/>
                     <a:stretch>
                       <a:fillRect/>
                     </a:stretch>
                   </pic:blipFill>
-                  <pic:spPr>
+                  <pic:spPr bwMode="auto">
                     <a:xfrm>
                       <a:off x="0" y="0"/>
-                      <a:ext cx="4695238" cy="3514286"/>
+                      <a:ext cx="2771775" cy="619125"/>
                     </a:xfrm>
                     <a:prstGeom prst="rect">
                       <a:avLst/>
                     </a:prstGeom>
+                    <a:noFill/>
+                    <a:ln>
+                      <a:noFill/>
+                    </a:ln>
                   </pic:spPr>
                 </pic:pic>
               </a:graphicData>
@@ -374,65 +313,90 @@
           </wp:inline>
         </w:drawing>
       </w:r>
-    </w:p>
-    <w:p/>
-    <w:p>
-      <w:r>
-        <w:rPr>
-          <w:rFonts w:hint="eastAsia"/>
-        </w:rPr>
-        <w:t>在Installed类别里面选择Virtual</w:t>
-      </w:r>
-      <w:r>
-        <w:t xml:space="preserve"> </w:t>
-      </w:r>
-      <w:r>
-        <w:rPr>
-          <w:rFonts w:hint="eastAsia"/>
-        </w:rPr>
-        <w:t>Reality，查看两个插件Three</w:t>
-      </w:r>
-      <w:r>
-        <w:t xml:space="preserve"> </w:t>
-      </w:r>
-      <w:r>
-        <w:rPr>
-          <w:rFonts w:hint="eastAsia"/>
-        </w:rPr>
-        <w:t>Glasses和</w:t>
-      </w:r>
-      <w:proofErr w:type="spellStart"/>
-      <w:r>
-        <w:rPr>
-          <w:rFonts w:hint="eastAsia"/>
-        </w:rPr>
-        <w:t>ThreeGlassesInput</w:t>
-      </w:r>
-      <w:proofErr w:type="spellEnd"/>
-      <w:r>
-        <w:rPr>
-          <w:rFonts w:hint="eastAsia"/>
-        </w:rPr>
-        <w:t>是否打开。</w:t>
-      </w:r>
-      <w:r>
-        <w:rPr>
-          <w:rFonts w:hint="eastAsia"/>
-        </w:rPr>
-        <w:t>如图所示。</w:t>
-      </w:r>
-    </w:p>
-    <w:p>
+      <w:bookmarkStart w:id="0" w:name="_GoBack"/>
+      <w:bookmarkEnd w:id="0"/>
+    </w:p>
+    <w:p>
+      <w:pPr>
+        <w:ind w:firstLine="420"/>
+      </w:pPr>
+    </w:p>
+    <w:p>
+      <w:pPr>
+        <w:pStyle w:val="a4"/>
+        <w:numPr>
+          <w:ilvl w:val="0"/>
+          <w:numId w:val="1"/>
+        </w:numPr>
+        <w:ind w:firstLineChars="0"/>
+      </w:pPr>
+      <w:r>
+        <w:rPr>
+          <w:rStyle w:val="a3"/>
+          <w:rFonts w:hint="eastAsia"/>
+        </w:rPr>
+        <w:t>使用二进制版本的插件</w:t>
+      </w:r>
+      <w:r>
+        <w:rPr>
+          <w:rFonts w:hint="eastAsia"/>
+        </w:rPr>
+        <w:t>，适合纯蓝图工程。将对应的二进制版本插件下载放在游戏工程目录的Plugins目录下即可，如果放出的二进制版本不匹配开发者使用的引擎版本，则需要开发者升级引擎</w:t>
+      </w:r>
+      <w:r>
+        <w:rPr>
+          <w:rFonts w:hint="eastAsia"/>
+        </w:rPr>
+        <w:t>。</w:t>
+      </w:r>
+    </w:p>
+    <w:p>
+      <w:pPr>
+        <w:ind w:left="390"/>
+      </w:pPr>
+    </w:p>
+    <w:p>
+      <w:pPr>
+        <w:ind w:left="390"/>
+      </w:pPr>
+      <w:r>
+        <w:rPr>
+          <w:rFonts w:hint="eastAsia"/>
+        </w:rPr>
+        <w:t>验证插件是否正常启用：</w:t>
+      </w:r>
+    </w:p>
+    <w:p>
+      <w:r>
+        <w:tab/>
+      </w:r>
+      <w:r>
+        <w:tab/>
+      </w:r>
+      <w:r>
+        <w:rPr>
+          <w:rFonts w:hint="eastAsia"/>
+        </w:rPr>
+        <w:t>打开编辑器，加载游戏项目，点击edit，选择plugins</w:t>
+      </w:r>
+      <w:r>
+        <w:t>,</w:t>
+      </w:r>
+      <w:r>
+        <w:rPr>
+          <w:rFonts w:hint="eastAsia"/>
+        </w:rPr>
+        <w:t>打开插件管理器。</w:t>
+      </w:r>
       <w:r>
         <w:rPr>
           <w:noProof/>
         </w:rPr>
-        <w:lastRenderedPageBreak/>
         <w:drawing>
-          <wp:inline distT="0" distB="0" distL="0" distR="0" wp14:anchorId="09302812" wp14:editId="135B49CF">
-            <wp:extent cx="5274310" cy="2875915"/>
-            <wp:effectExtent l="0" t="0" r="2540" b="635"/>
-            <wp:docPr id="2" name="图片 2"/>
+          <wp:inline distT="0" distB="0" distL="0" distR="0" wp14:anchorId="366EF40C" wp14:editId="4CBA15D0">
+            <wp:extent cx="4695238" cy="3514286"/>
+            <wp:effectExtent l="0" t="0" r="0" b="0"/>
+            <wp:docPr id="1" name="图片 1"/>
             <wp:cNvGraphicFramePr>
               <a:graphicFrameLocks xmlns:a="http://schemas.openxmlformats.org/drawingml/2006/main" noChangeAspect="1"/>
             </wp:cNvGraphicFramePr>
@@ -452,7 +416,7 @@
                   <pic:spPr>
                     <a:xfrm>
                       <a:off x="0" y="0"/>
-                      <a:ext cx="5274310" cy="2875915"/>
+                      <a:ext cx="4695238" cy="3514286"/>
                     </a:xfrm>
                     <a:prstGeom prst="rect">
                       <a:avLst/>
@@ -471,7 +435,7 @@
         <w:rPr>
           <w:rFonts w:hint="eastAsia"/>
         </w:rPr>
-        <w:t>在Play里面选择VR</w:t>
+        <w:t>在Installed类别里面选择Virtual</w:t>
       </w:r>
       <w:r>
         <w:t xml:space="preserve"> </w:t>
@@ -480,7 +444,37 @@
         <w:rPr>
           <w:rFonts w:hint="eastAsia"/>
         </w:rPr>
-        <w:t>Preview</w:t>
+        <w:t>Reality，查看两个插件Three</w:t>
+      </w:r>
+      <w:r>
+        <w:t xml:space="preserve"> </w:t>
+      </w:r>
+      <w:r>
+        <w:rPr>
+          <w:rFonts w:hint="eastAsia"/>
+        </w:rPr>
+        <w:t>Glasses和</w:t>
+      </w:r>
+      <w:proofErr w:type="spellStart"/>
+      <w:r>
+        <w:rPr>
+          <w:rFonts w:hint="eastAsia"/>
+        </w:rPr>
+        <w:t>ThreeGlassesInput</w:t>
+      </w:r>
+      <w:proofErr w:type="spellEnd"/>
+      <w:r>
+        <w:rPr>
+          <w:rFonts w:hint="eastAsia"/>
+        </w:rPr>
+        <w:lastRenderedPageBreak/>
+        <w:t>是否打开。</w:t>
+      </w:r>
+      <w:r>
+        <w:rPr>
+          <w:rFonts w:hint="eastAsia"/>
+        </w:rPr>
+        <w:t>如图所示。</w:t>
       </w:r>
     </w:p>
     <w:p>
@@ -489,10 +483,10 @@
           <w:noProof/>
         </w:rPr>
         <w:drawing>
-          <wp:inline distT="0" distB="0" distL="0" distR="0" wp14:anchorId="3845F934" wp14:editId="203ED2B0">
-            <wp:extent cx="3380952" cy="2409524"/>
-            <wp:effectExtent l="0" t="0" r="0" b="0"/>
-            <wp:docPr id="3" name="图片 3"/>
+          <wp:inline distT="0" distB="0" distL="0" distR="0" wp14:anchorId="09302812" wp14:editId="135B49CF">
+            <wp:extent cx="5274310" cy="2875915"/>
+            <wp:effectExtent l="0" t="0" r="2540" b="635"/>
+            <wp:docPr id="2" name="图片 2"/>
             <wp:cNvGraphicFramePr>
               <a:graphicFrameLocks xmlns:a="http://schemas.openxmlformats.org/drawingml/2006/main" noChangeAspect="1"/>
             </wp:cNvGraphicFramePr>
@@ -512,6 +506,66 @@
                   <pic:spPr>
                     <a:xfrm>
                       <a:off x="0" y="0"/>
+                      <a:ext cx="5274310" cy="2875915"/>
+                    </a:xfrm>
+                    <a:prstGeom prst="rect">
+                      <a:avLst/>
+                    </a:prstGeom>
+                  </pic:spPr>
+                </pic:pic>
+              </a:graphicData>
+            </a:graphic>
+          </wp:inline>
+        </w:drawing>
+      </w:r>
+    </w:p>
+    <w:p/>
+    <w:p>
+      <w:r>
+        <w:rPr>
+          <w:rFonts w:hint="eastAsia"/>
+        </w:rPr>
+        <w:t>在Play里面选择VR</w:t>
+      </w:r>
+      <w:r>
+        <w:t xml:space="preserve"> </w:t>
+      </w:r>
+      <w:r>
+        <w:rPr>
+          <w:rFonts w:hint="eastAsia"/>
+        </w:rPr>
+        <w:t>Preview</w:t>
+      </w:r>
+    </w:p>
+    <w:p>
+      <w:r>
+        <w:rPr>
+          <w:noProof/>
+        </w:rPr>
+        <w:drawing>
+          <wp:inline distT="0" distB="0" distL="0" distR="0" wp14:anchorId="3845F934" wp14:editId="203ED2B0">
+            <wp:extent cx="3380952" cy="2409524"/>
+            <wp:effectExtent l="0" t="0" r="0" b="0"/>
+            <wp:docPr id="3" name="图片 3"/>
+            <wp:cNvGraphicFramePr>
+              <a:graphicFrameLocks xmlns:a="http://schemas.openxmlformats.org/drawingml/2006/main" noChangeAspect="1"/>
+            </wp:cNvGraphicFramePr>
+            <a:graphic xmlns:a="http://schemas.openxmlformats.org/drawingml/2006/main">
+              <a:graphicData uri="http://schemas.openxmlformats.org/drawingml/2006/picture">
+                <pic:pic xmlns:pic="http://schemas.openxmlformats.org/drawingml/2006/picture">
+                  <pic:nvPicPr>
+                    <pic:cNvPr id="1" name=""/>
+                    <pic:cNvPicPr/>
+                  </pic:nvPicPr>
+                  <pic:blipFill>
+                    <a:blip r:embed="rId9"/>
+                    <a:stretch>
+                      <a:fillRect/>
+                    </a:stretch>
+                  </pic:blipFill>
+                  <pic:spPr>
+                    <a:xfrm>
+                      <a:off x="0" y="0"/>
                       <a:ext cx="3380952" cy="2409524"/>
                     </a:xfrm>
                     <a:prstGeom prst="rect">
@@ -527,11 +581,6 @@
     </w:p>
     <w:p/>
     <w:p>
-      <w:pPr>
-        <w:rPr>
-          <w:rFonts w:hint="eastAsia"/>
-        </w:rPr>
-      </w:pPr>
       <w:r>
         <w:rPr>
           <w:rFonts w:hint="eastAsia"/>
@@ -562,8 +611,6 @@
         </w:rPr>
         <w:t>。</w:t>
       </w:r>
-      <w:bookmarkStart w:id="0" w:name="_GoBack"/>
-      <w:bookmarkEnd w:id="0"/>
     </w:p>
     <w:sectPr>
       <w:pgSz w:w="11906" w:h="16838"/>

</xml_diff>